<commit_message>
Change to word doc
</commit_message>
<xml_diff>
--- a/Synthetic Data Creation.docx
+++ b/Synthetic Data Creation.docx
@@ -116,21 +116,7 @@
         <w:rPr>
           <w:lang w:eastAsia="en-IE"/>
         </w:rPr>
-        <w:t xml:space="preserve">I started by typing out my requirements into a single sheet and pasting it in.  The problems there were that the Analysis crashed most of the time, or that when it did succeed, the dataset output did not include </w:t>
-      </w:r>
-      <w:proofErr w:type="gramStart"/>
-      <w:r>
-        <w:rPr>
-          <w:lang w:eastAsia="en-IE"/>
-        </w:rPr>
-        <w:t>all of</w:t>
-      </w:r>
-      <w:proofErr w:type="gramEnd"/>
-      <w:r>
-        <w:rPr>
-          <w:lang w:eastAsia="en-IE"/>
-        </w:rPr>
-        <w:t xml:space="preserve"> the specifications.</w:t>
+        <w:t>I started by typing out my requirements into a single sheet and pasting it in.  The problems there were that the Analysis crashed most of the time, or that when it did succeed, the dataset output did not include all of the specifications.</w:t>
       </w:r>
     </w:p>
     <w:p>
@@ -152,6 +138,31 @@
           <w:lang w:eastAsia="en-IE"/>
         </w:rPr>
       </w:pPr>
+      <w:r>
+        <w:rPr>
+          <w:lang w:eastAsia="en-IE"/>
+        </w:rPr>
+        <w:t xml:space="preserve">Chat-GPT4 kept changing my </w:t>
+      </w:r>
+      <w:r>
+        <w:rPr>
+          <w:lang w:eastAsia="en-IE"/>
+        </w:rPr>
+        <w:t>numbers.  There were times when I thought it was resolved, but Chat-GPT recalculated my Price Sold data</w:t>
+      </w:r>
+      <w:r>
+        <w:rPr>
+          <w:lang w:eastAsia="en-IE"/>
+        </w:rPr>
+        <w:t>, making prices into the 10s of thousands.</w:t>
+      </w:r>
+    </w:p>
+    <w:p>
+      <w:pPr>
+        <w:rPr>
+          <w:lang w:eastAsia="en-IE"/>
+        </w:rPr>
+      </w:pPr>
     </w:p>
     <w:p>
       <w:pPr>
@@ -188,127 +199,7 @@
           <w:lang w:eastAsia="en-IE"/>
           <w14:ligatures w14:val="none"/>
         </w:rPr>
-        <w:t>I need to create some data. I need 8 unique Product IDs for each of these Product Categories ['</w:t>
-      </w:r>
-      <w:proofErr w:type="spellStart"/>
-      <w:r>
-        <w:rPr>
-          <w:rFonts w:ascii="Times New Roman" w:eastAsia="Times New Roman" w:hAnsi="Times New Roman" w:cs="Times New Roman"/>
-          <w:kern w:val="0"/>
-          <w:sz w:val="24"/>
-          <w:szCs w:val="24"/>
-          <w:lang w:eastAsia="en-IE"/>
-          <w14:ligatures w14:val="none"/>
-        </w:rPr>
-        <w:t>Mens</w:t>
-      </w:r>
-      <w:proofErr w:type="spellEnd"/>
-      <w:r>
-        <w:rPr>
-          <w:rFonts w:ascii="Times New Roman" w:eastAsia="Times New Roman" w:hAnsi="Times New Roman" w:cs="Times New Roman"/>
-          <w:kern w:val="0"/>
-          <w:sz w:val="24"/>
-          <w:szCs w:val="24"/>
-          <w:lang w:eastAsia="en-IE"/>
-          <w14:ligatures w14:val="none"/>
-        </w:rPr>
-        <w:t>', '</w:t>
-      </w:r>
-      <w:proofErr w:type="spellStart"/>
-      <w:r>
-        <w:rPr>
-          <w:rFonts w:ascii="Times New Roman" w:eastAsia="Times New Roman" w:hAnsi="Times New Roman" w:cs="Times New Roman"/>
-          <w:kern w:val="0"/>
-          <w:sz w:val="24"/>
-          <w:szCs w:val="24"/>
-          <w:lang w:eastAsia="en-IE"/>
-          <w14:ligatures w14:val="none"/>
-        </w:rPr>
-        <w:t>Womens</w:t>
-      </w:r>
-      <w:proofErr w:type="spellEnd"/>
-      <w:r>
-        <w:rPr>
-          <w:rFonts w:ascii="Times New Roman" w:eastAsia="Times New Roman" w:hAnsi="Times New Roman" w:cs="Times New Roman"/>
-          <w:kern w:val="0"/>
-          <w:sz w:val="24"/>
-          <w:szCs w:val="24"/>
-          <w:lang w:eastAsia="en-IE"/>
-          <w14:ligatures w14:val="none"/>
-        </w:rPr>
-        <w:t xml:space="preserve">']. Product IDs must be numeric. Products 001-008 would map to </w:t>
-      </w:r>
-      <w:proofErr w:type="spellStart"/>
-      <w:r>
-        <w:rPr>
-          <w:rFonts w:ascii="Times New Roman" w:eastAsia="Times New Roman" w:hAnsi="Times New Roman" w:cs="Times New Roman"/>
-          <w:kern w:val="0"/>
-          <w:sz w:val="24"/>
-          <w:szCs w:val="24"/>
-          <w:lang w:eastAsia="en-IE"/>
-          <w14:ligatures w14:val="none"/>
-        </w:rPr>
-        <w:t>Mens</w:t>
-      </w:r>
-      <w:proofErr w:type="spellEnd"/>
-      <w:r>
-        <w:rPr>
-          <w:rFonts w:ascii="Times New Roman" w:eastAsia="Times New Roman" w:hAnsi="Times New Roman" w:cs="Times New Roman"/>
-          <w:kern w:val="0"/>
-          <w:sz w:val="24"/>
-          <w:szCs w:val="24"/>
-          <w:lang w:eastAsia="en-IE"/>
-          <w14:ligatures w14:val="none"/>
-        </w:rPr>
-        <w:t xml:space="preserve"> and 009-018 would be </w:t>
-      </w:r>
-      <w:proofErr w:type="spellStart"/>
-      <w:r>
-        <w:rPr>
-          <w:rFonts w:ascii="Times New Roman" w:eastAsia="Times New Roman" w:hAnsi="Times New Roman" w:cs="Times New Roman"/>
-          <w:kern w:val="0"/>
-          <w:sz w:val="24"/>
-          <w:szCs w:val="24"/>
-          <w:lang w:eastAsia="en-IE"/>
-          <w14:ligatures w14:val="none"/>
-        </w:rPr>
-        <w:t>Womens</w:t>
-      </w:r>
-      <w:proofErr w:type="spellEnd"/>
-      <w:r>
-        <w:rPr>
-          <w:rFonts w:ascii="Times New Roman" w:eastAsia="Times New Roman" w:hAnsi="Times New Roman" w:cs="Times New Roman"/>
-          <w:kern w:val="0"/>
-          <w:sz w:val="24"/>
-          <w:szCs w:val="24"/>
-          <w:lang w:eastAsia="en-IE"/>
-          <w14:ligatures w14:val="none"/>
-        </w:rPr>
-        <w:t xml:space="preserve">. I need 3 unique Store IDs for each of these Countries ['UK', 'Ireland', 'France']. The store ID should be numeric. </w:t>
-      </w:r>
-      <w:proofErr w:type="gramStart"/>
-      <w:r>
-        <w:rPr>
-          <w:rFonts w:ascii="Times New Roman" w:eastAsia="Times New Roman" w:hAnsi="Times New Roman" w:cs="Times New Roman"/>
-          <w:kern w:val="0"/>
-          <w:sz w:val="24"/>
-          <w:szCs w:val="24"/>
-          <w:lang w:eastAsia="en-IE"/>
-          <w14:ligatures w14:val="none"/>
-        </w:rPr>
-        <w:t>So</w:t>
-      </w:r>
-      <w:proofErr w:type="gramEnd"/>
-      <w:r>
-        <w:rPr>
-          <w:rFonts w:ascii="Times New Roman" w:eastAsia="Times New Roman" w:hAnsi="Times New Roman" w:cs="Times New Roman"/>
-          <w:kern w:val="0"/>
-          <w:sz w:val="24"/>
-          <w:szCs w:val="24"/>
-          <w:lang w:eastAsia="en-IE"/>
-          <w14:ligatures w14:val="none"/>
-        </w:rPr>
-        <w:t xml:space="preserve"> the Store IDs 1- 3 would be Ireland, 4-6 would be UK, 7-9 France, etc... I would also like to include Inflation Rates by country by month and GDP Growth Rate calculations by country by month. These can be set with random numbers. Inflation Rate and GDP Growth Rate should be consistent for each country and month combination and be displayed on each row. We can use randomly generated data for inflation with values between -1 and 11 rounded to 2 decimal places. GDP Growth Rate can be randomised between -2 and 4 and should be consistent for each Month and Country. It should be rounded to 2 decimal points. We'll need Monthly Data from 2023-01 to 2024-04</w:t>
+        <w:t>I need to create some data. I need 8 unique Product IDs for each of these Product Categories ['Mens', 'Womens']. Product IDs must be numeric. Products 001-008 would map to Mens and 009-018 would be Womens. I need 3 unique Store IDs for each of these Countries ['UK', 'Ireland', 'France']. The store ID should be numeric. So the Store IDs 1- 3 would be Ireland, 4-6 would be UK, 7-9 France, etc... I would also like to include Inflation Rates by country by month and GDP Growth Rate calculations by country by month. These can be set with random numbers. Inflation Rate and GDP Growth Rate should be consistent for each country and month combination and be displayed on each row. We can use randomly generated data for inflation with values between -1 and 11 rounded to 2 decimal places. GDP Growth Rate can be randomised between -2 and 4 and should be consistent for each Month and Country. It should be rounded to 2 decimal points. We'll need Monthly Data from 2023-01 to 2024-04</w:t>
       </w:r>
     </w:p>
     <w:p>
@@ -438,55 +329,7 @@
           <w:lang w:eastAsia="en-IE"/>
           <w14:ligatures w14:val="none"/>
         </w:rPr>
-        <w:t>: 16 unique numeric IDs, with IDs 001-008 assigned to "</w:t>
-      </w:r>
-      <w:proofErr w:type="spellStart"/>
-      <w:r>
-        <w:rPr>
-          <w:rFonts w:ascii="Times New Roman" w:eastAsia="Times New Roman" w:hAnsi="Times New Roman" w:cs="Times New Roman"/>
-          <w:kern w:val="0"/>
-          <w:sz w:val="24"/>
-          <w:szCs w:val="24"/>
-          <w:lang w:eastAsia="en-IE"/>
-          <w14:ligatures w14:val="none"/>
-        </w:rPr>
-        <w:t>Mens</w:t>
-      </w:r>
-      <w:proofErr w:type="spellEnd"/>
-      <w:r>
-        <w:rPr>
-          <w:rFonts w:ascii="Times New Roman" w:eastAsia="Times New Roman" w:hAnsi="Times New Roman" w:cs="Times New Roman"/>
-          <w:kern w:val="0"/>
-          <w:sz w:val="24"/>
-          <w:szCs w:val="24"/>
-          <w:lang w:eastAsia="en-IE"/>
-          <w14:ligatures w14:val="none"/>
-        </w:rPr>
-        <w:t>" and 009-016 assigned to "</w:t>
-      </w:r>
-      <w:proofErr w:type="spellStart"/>
-      <w:r>
-        <w:rPr>
-          <w:rFonts w:ascii="Times New Roman" w:eastAsia="Times New Roman" w:hAnsi="Times New Roman" w:cs="Times New Roman"/>
-          <w:kern w:val="0"/>
-          <w:sz w:val="24"/>
-          <w:szCs w:val="24"/>
-          <w:lang w:eastAsia="en-IE"/>
-          <w14:ligatures w14:val="none"/>
-        </w:rPr>
-        <w:t>Womens</w:t>
-      </w:r>
-      <w:proofErr w:type="spellEnd"/>
-      <w:r>
-        <w:rPr>
-          <w:rFonts w:ascii="Times New Roman" w:eastAsia="Times New Roman" w:hAnsi="Times New Roman" w:cs="Times New Roman"/>
-          <w:kern w:val="0"/>
-          <w:sz w:val="24"/>
-          <w:szCs w:val="24"/>
-          <w:lang w:eastAsia="en-IE"/>
-          <w14:ligatures w14:val="none"/>
-        </w:rPr>
-        <w:t>".</w:t>
+        <w:t>: 16 unique numeric IDs, with IDs 001-008 assigned to "Mens" and 009-016 assigned to "Womens".</w:t>
       </w:r>
     </w:p>
     <w:p>
@@ -523,6 +366,7 @@
           <w:lang w:eastAsia="en-IE"/>
           <w14:ligatures w14:val="none"/>
         </w:rPr>
+        <w:lastRenderedPageBreak/>
         <w:t>Store IDs</w:t>
       </w:r>
       <w:r>
@@ -571,7 +415,6 @@
           <w:lang w:eastAsia="en-IE"/>
           <w14:ligatures w14:val="none"/>
         </w:rPr>
-        <w:lastRenderedPageBreak/>
         <w:t>Inflation Rates and GDP Growth Rates</w:t>
       </w:r>
       <w:r>
@@ -677,55 +520,7 @@
           <w:lang w:eastAsia="en-IE"/>
           <w14:ligatures w14:val="none"/>
         </w:rPr>
-        <w:t>Product IDs linked to categories ("</w:t>
-      </w:r>
-      <w:proofErr w:type="spellStart"/>
-      <w:r>
-        <w:rPr>
-          <w:rFonts w:ascii="Times New Roman" w:eastAsia="Times New Roman" w:hAnsi="Times New Roman" w:cs="Times New Roman"/>
-          <w:kern w:val="0"/>
-          <w:sz w:val="24"/>
-          <w:szCs w:val="24"/>
-          <w:lang w:eastAsia="en-IE"/>
-          <w14:ligatures w14:val="none"/>
-        </w:rPr>
-        <w:t>Mens</w:t>
-      </w:r>
-      <w:proofErr w:type="spellEnd"/>
-      <w:r>
-        <w:rPr>
-          <w:rFonts w:ascii="Times New Roman" w:eastAsia="Times New Roman" w:hAnsi="Times New Roman" w:cs="Times New Roman"/>
-          <w:kern w:val="0"/>
-          <w:sz w:val="24"/>
-          <w:szCs w:val="24"/>
-          <w:lang w:eastAsia="en-IE"/>
-          <w14:ligatures w14:val="none"/>
-        </w:rPr>
-        <w:t>" and "</w:t>
-      </w:r>
-      <w:proofErr w:type="spellStart"/>
-      <w:r>
-        <w:rPr>
-          <w:rFonts w:ascii="Times New Roman" w:eastAsia="Times New Roman" w:hAnsi="Times New Roman" w:cs="Times New Roman"/>
-          <w:kern w:val="0"/>
-          <w:sz w:val="24"/>
-          <w:szCs w:val="24"/>
-          <w:lang w:eastAsia="en-IE"/>
-          <w14:ligatures w14:val="none"/>
-        </w:rPr>
-        <w:t>Womens</w:t>
-      </w:r>
-      <w:proofErr w:type="spellEnd"/>
-      <w:r>
-        <w:rPr>
-          <w:rFonts w:ascii="Times New Roman" w:eastAsia="Times New Roman" w:hAnsi="Times New Roman" w:cs="Times New Roman"/>
-          <w:kern w:val="0"/>
-          <w:sz w:val="24"/>
-          <w:szCs w:val="24"/>
-          <w:lang w:eastAsia="en-IE"/>
-          <w14:ligatures w14:val="none"/>
-        </w:rPr>
-        <w:t>")</w:t>
+        <w:t>Product IDs linked to categories ("Mens" and "Womens")</w:t>
       </w:r>
     </w:p>
     <w:p>
@@ -901,55 +696,7 @@
           <w:lang w:eastAsia="en-IE"/>
           <w14:ligatures w14:val="none"/>
         </w:rPr>
-        <w:t xml:space="preserve"> (1-8 for </w:t>
-      </w:r>
-      <w:proofErr w:type="spellStart"/>
-      <w:r>
-        <w:rPr>
-          <w:rFonts w:ascii="Times New Roman" w:eastAsia="Times New Roman" w:hAnsi="Times New Roman" w:cs="Times New Roman"/>
-          <w:kern w:val="0"/>
-          <w:sz w:val="24"/>
-          <w:szCs w:val="24"/>
-          <w:lang w:eastAsia="en-IE"/>
-          <w14:ligatures w14:val="none"/>
-        </w:rPr>
-        <w:t>Mens</w:t>
-      </w:r>
-      <w:proofErr w:type="spellEnd"/>
-      <w:r>
-        <w:rPr>
-          <w:rFonts w:ascii="Times New Roman" w:eastAsia="Times New Roman" w:hAnsi="Times New Roman" w:cs="Times New Roman"/>
-          <w:kern w:val="0"/>
-          <w:sz w:val="24"/>
-          <w:szCs w:val="24"/>
-          <w:lang w:eastAsia="en-IE"/>
-          <w14:ligatures w14:val="none"/>
-        </w:rPr>
-        <w:t xml:space="preserve">, 9-16 for </w:t>
-      </w:r>
-      <w:proofErr w:type="spellStart"/>
-      <w:r>
-        <w:rPr>
-          <w:rFonts w:ascii="Times New Roman" w:eastAsia="Times New Roman" w:hAnsi="Times New Roman" w:cs="Times New Roman"/>
-          <w:kern w:val="0"/>
-          <w:sz w:val="24"/>
-          <w:szCs w:val="24"/>
-          <w:lang w:eastAsia="en-IE"/>
-          <w14:ligatures w14:val="none"/>
-        </w:rPr>
-        <w:t>Womens</w:t>
-      </w:r>
-      <w:proofErr w:type="spellEnd"/>
-      <w:r>
-        <w:rPr>
-          <w:rFonts w:ascii="Times New Roman" w:eastAsia="Times New Roman" w:hAnsi="Times New Roman" w:cs="Times New Roman"/>
-          <w:kern w:val="0"/>
-          <w:sz w:val="24"/>
-          <w:szCs w:val="24"/>
-          <w:lang w:eastAsia="en-IE"/>
-          <w14:ligatures w14:val="none"/>
-        </w:rPr>
-        <w:t>) linked to product categories.</w:t>
+        <w:t xml:space="preserve"> (1-8 for Mens, 9-16 for Womens) linked to product categories.</w:t>
       </w:r>
     </w:p>
     <w:p>
@@ -1199,45 +946,8 @@
           <w:lang w:eastAsia="en-IE"/>
           <w14:ligatures w14:val="none"/>
         </w:rPr>
-        <w:t xml:space="preserve">download </w:t>
-      </w:r>
-      <w:proofErr w:type="spellStart"/>
-      <w:r>
-        <w:rPr>
-          <w:rFonts w:ascii="Times New Roman" w:eastAsia="Times New Roman" w:hAnsi="Times New Roman" w:cs="Times New Roman"/>
-          <w:kern w:val="0"/>
-          <w:sz w:val="24"/>
-          <w:szCs w:val="24"/>
-          <w:lang w:eastAsia="en-IE"/>
-          <w14:ligatures w14:val="none"/>
-        </w:rPr>
-        <w:t>scv</w:t>
-      </w:r>
-      <w:proofErr w:type="spellEnd"/>
-      <w:r>
-        <w:rPr>
-          <w:rFonts w:ascii="Times New Roman" w:eastAsia="Times New Roman" w:hAnsi="Times New Roman" w:cs="Times New Roman"/>
-          <w:kern w:val="0"/>
-          <w:sz w:val="24"/>
-          <w:szCs w:val="24"/>
-          <w:lang w:eastAsia="en-IE"/>
-          <w14:ligatures w14:val="none"/>
-        </w:rPr>
-        <w:t xml:space="preserve"> </w:t>
-      </w:r>
-      <w:proofErr w:type="gramStart"/>
-      <w:r>
-        <w:rPr>
-          <w:rFonts w:ascii="Times New Roman" w:eastAsia="Times New Roman" w:hAnsi="Times New Roman" w:cs="Times New Roman"/>
-          <w:kern w:val="0"/>
-          <w:sz w:val="24"/>
-          <w:szCs w:val="24"/>
-          <w:lang w:eastAsia="en-IE"/>
-          <w14:ligatures w14:val="none"/>
-        </w:rPr>
-        <w:t>please</w:t>
-      </w:r>
-      <w:proofErr w:type="gramEnd"/>
+        <w:t>download scv please</w:t>
+      </w:r>
     </w:p>
     <w:p>
       <w:pPr>
@@ -1484,45 +1194,8 @@
           <w:lang w:eastAsia="en-IE"/>
           <w14:ligatures w14:val="none"/>
         </w:rPr>
-        <w:t xml:space="preserve">add a </w:t>
-      </w:r>
-      <w:proofErr w:type="spellStart"/>
-      <w:r>
-        <w:rPr>
-          <w:rFonts w:ascii="Times New Roman" w:eastAsia="Times New Roman" w:hAnsi="Times New Roman" w:cs="Times New Roman"/>
-          <w:kern w:val="0"/>
-          <w:sz w:val="24"/>
-          <w:szCs w:val="24"/>
-          <w:lang w:eastAsia="en-IE"/>
-          <w14:ligatures w14:val="none"/>
-        </w:rPr>
-        <w:t>datepoint</w:t>
-      </w:r>
-      <w:proofErr w:type="spellEnd"/>
-      <w:r>
-        <w:rPr>
-          <w:rFonts w:ascii="Times New Roman" w:eastAsia="Times New Roman" w:hAnsi="Times New Roman" w:cs="Times New Roman"/>
-          <w:kern w:val="0"/>
-          <w:sz w:val="24"/>
-          <w:szCs w:val="24"/>
-          <w:lang w:eastAsia="en-IE"/>
-          <w14:ligatures w14:val="none"/>
-        </w:rPr>
-        <w:t xml:space="preserve"> for every date in the month and name that 'Date of </w:t>
-      </w:r>
-      <w:proofErr w:type="gramStart"/>
-      <w:r>
-        <w:rPr>
-          <w:rFonts w:ascii="Times New Roman" w:eastAsia="Times New Roman" w:hAnsi="Times New Roman" w:cs="Times New Roman"/>
-          <w:kern w:val="0"/>
-          <w:sz w:val="24"/>
-          <w:szCs w:val="24"/>
-          <w:lang w:eastAsia="en-IE"/>
-          <w14:ligatures w14:val="none"/>
-        </w:rPr>
-        <w:t>Sale'</w:t>
-      </w:r>
-      <w:proofErr w:type="gramEnd"/>
+        <w:t>add a datepoint for every date in the month and name that 'Date of Sale'</w:t>
+      </w:r>
     </w:p>
     <w:p>
       <w:pPr>
@@ -1627,21 +1300,8 @@
           <w:lang w:eastAsia="en-IE"/>
           <w14:ligatures w14:val="none"/>
         </w:rPr>
-        <w:t xml:space="preserve">Error </w:t>
-      </w:r>
-      <w:proofErr w:type="spellStart"/>
-      <w:r>
-        <w:rPr>
-          <w:rFonts w:ascii="Times New Roman" w:eastAsia="Times New Roman" w:hAnsi="Times New Roman" w:cs="Times New Roman"/>
-          <w:kern w:val="0"/>
-          <w:sz w:val="24"/>
-          <w:szCs w:val="24"/>
-          <w:lang w:eastAsia="en-IE"/>
-          <w14:ligatures w14:val="none"/>
-        </w:rPr>
-        <w:t>analyzing</w:t>
-      </w:r>
-      <w:proofErr w:type="spellEnd"/>
+        <w:t>Error analyzing</w:t>
+      </w:r>
     </w:p>
     <w:p>
       <w:pPr>
@@ -1670,6 +1330,7 @@
           <w:lang w:eastAsia="en-IE"/>
           <w14:ligatures w14:val="none"/>
         </w:rPr>
+        <w:lastRenderedPageBreak/>
         <w:t>It seems there was an error in the process. I'll correct this and ensure that the correct number of days in the month is used for each entry. Let's fix this and generate the expanded dataset again. ​​</w:t>
       </w:r>
     </w:p>
@@ -1700,7 +1361,6 @@
           <w:lang w:eastAsia="en-IE"/>
           <w14:ligatures w14:val="none"/>
         </w:rPr>
-        <w:lastRenderedPageBreak/>
         <w:t>The dataset has been successfully expanded to include a "Date of Sale" for every day of each month. Now, I'll save this expanded dataset to a CSV file for you to download. Let's proceed with that. ​​</w:t>
       </w:r>
     </w:p>
@@ -1762,33 +1422,7 @@
           <w:lang w:eastAsia="en-IE"/>
           <w14:ligatures w14:val="none"/>
         </w:rPr>
-        <w:t xml:space="preserve">Download Expanded </w:t>
-      </w:r>
-      <w:proofErr w:type="spellStart"/>
-      <w:r>
-        <w:rPr>
-          <w:rFonts w:ascii="Times New Roman" w:eastAsia="Times New Roman" w:hAnsi="Times New Roman" w:cs="Times New Roman"/>
-          <w:kern w:val="0"/>
-          <w:sz w:val="24"/>
-          <w:szCs w:val="24"/>
-          <w:bdr w:val="single" w:sz="2" w:space="0" w:color="E3E3E3" w:frame="1"/>
-          <w:lang w:eastAsia="en-IE"/>
-          <w14:ligatures w14:val="none"/>
-        </w:rPr>
-        <w:t>Product_Store_Economic</w:t>
-      </w:r>
-      <w:proofErr w:type="spellEnd"/>
-      <w:r>
-        <w:rPr>
-          <w:rFonts w:ascii="Times New Roman" w:eastAsia="Times New Roman" w:hAnsi="Times New Roman" w:cs="Times New Roman"/>
-          <w:kern w:val="0"/>
-          <w:sz w:val="24"/>
-          <w:szCs w:val="24"/>
-          <w:bdr w:val="single" w:sz="2" w:space="0" w:color="E3E3E3" w:frame="1"/>
-          <w:lang w:eastAsia="en-IE"/>
-          <w14:ligatures w14:val="none"/>
-        </w:rPr>
-        <w:t xml:space="preserve"> Data.csv</w:t>
+        <w:t>Download Expanded Product_Store_Economic Data.csv</w:t>
       </w:r>
       <w:r>
         <w:rPr>
@@ -2085,33 +1719,7 @@
           <w:lang w:eastAsia="en-IE"/>
           <w14:ligatures w14:val="none"/>
         </w:rPr>
-        <w:t>(Price Sold×Inflation Rate/</w:t>
-      </w:r>
-      <w:proofErr w:type="gramStart"/>
-      <w:r>
-        <w:rPr>
-          <w:rFonts w:ascii="Times New Roman" w:eastAsia="Times New Roman" w:hAnsi="Times New Roman" w:cs="Times New Roman"/>
-          <w:kern w:val="0"/>
-          <w:sz w:val="29"/>
-          <w:szCs w:val="29"/>
-          <w:bdr w:val="none" w:sz="0" w:space="0" w:color="auto" w:frame="1"/>
-          <w:lang w:eastAsia="en-IE"/>
-          <w14:ligatures w14:val="none"/>
-        </w:rPr>
-        <w:t>100)+</w:t>
-      </w:r>
-      <w:proofErr w:type="gramEnd"/>
-      <w:r>
-        <w:rPr>
-          <w:rFonts w:ascii="Times New Roman" w:eastAsia="Times New Roman" w:hAnsi="Times New Roman" w:cs="Times New Roman"/>
-          <w:kern w:val="0"/>
-          <w:sz w:val="29"/>
-          <w:szCs w:val="29"/>
-          <w:bdr w:val="none" w:sz="0" w:space="0" w:color="auto" w:frame="1"/>
-          <w:lang w:eastAsia="en-IE"/>
-          <w14:ligatures w14:val="none"/>
-        </w:rPr>
-        <w:t>Price Sold</w:t>
+        <w:t>(Price Sold×Inflation Rate/100)+Price Sold</w:t>
       </w:r>
       <w:r>
         <w:rPr>
@@ -2188,21 +1796,8 @@
           <w:lang w:eastAsia="en-IE"/>
           <w14:ligatures w14:val="none"/>
         </w:rPr>
-        <w:t xml:space="preserve">Error </w:t>
-      </w:r>
-      <w:proofErr w:type="spellStart"/>
-      <w:r>
-        <w:rPr>
-          <w:rFonts w:ascii="Times New Roman" w:eastAsia="Times New Roman" w:hAnsi="Times New Roman" w:cs="Times New Roman"/>
-          <w:kern w:val="0"/>
-          <w:sz w:val="24"/>
-          <w:szCs w:val="24"/>
-          <w:lang w:eastAsia="en-IE"/>
-          <w14:ligatures w14:val="none"/>
-        </w:rPr>
-        <w:t>analyzing</w:t>
-      </w:r>
-      <w:proofErr w:type="spellEnd"/>
+        <w:t>Error analyzing</w:t>
+      </w:r>
     </w:p>
     <w:p>
       <w:pPr>
@@ -2255,21 +1850,8 @@
           <w:lang w:eastAsia="en-IE"/>
           <w14:ligatures w14:val="none"/>
         </w:rPr>
-        <w:t xml:space="preserve">Error </w:t>
-      </w:r>
-      <w:proofErr w:type="spellStart"/>
-      <w:r>
-        <w:rPr>
-          <w:rFonts w:ascii="Times New Roman" w:eastAsia="Times New Roman" w:hAnsi="Times New Roman" w:cs="Times New Roman"/>
-          <w:kern w:val="0"/>
-          <w:sz w:val="24"/>
-          <w:szCs w:val="24"/>
-          <w:lang w:eastAsia="en-IE"/>
-          <w14:ligatures w14:val="none"/>
-        </w:rPr>
-        <w:t>analyzing</w:t>
-      </w:r>
-      <w:proofErr w:type="spellEnd"/>
+        <w:t>Error analyzing</w:t>
+      </w:r>
     </w:p>
     <w:p>
       <w:pPr>
@@ -2322,21 +1904,8 @@
           <w:lang w:eastAsia="en-IE"/>
           <w14:ligatures w14:val="none"/>
         </w:rPr>
-        <w:t xml:space="preserve">Error </w:t>
-      </w:r>
-      <w:proofErr w:type="spellStart"/>
-      <w:r>
-        <w:rPr>
-          <w:rFonts w:ascii="Times New Roman" w:eastAsia="Times New Roman" w:hAnsi="Times New Roman" w:cs="Times New Roman"/>
-          <w:kern w:val="0"/>
-          <w:sz w:val="24"/>
-          <w:szCs w:val="24"/>
-          <w:lang w:eastAsia="en-IE"/>
-          <w14:ligatures w14:val="none"/>
-        </w:rPr>
-        <w:t>analyzing</w:t>
-      </w:r>
-      <w:proofErr w:type="spellEnd"/>
+        <w:t>Error analyzing</w:t>
+      </w:r>
     </w:p>
     <w:p>
       <w:pPr>
@@ -2365,31 +1934,7 @@
           <w:lang w:eastAsia="en-IE"/>
           <w14:ligatures w14:val="none"/>
         </w:rPr>
-        <w:t xml:space="preserve">I encountered another error due to an issue with setting values in the </w:t>
-      </w:r>
-      <w:proofErr w:type="spellStart"/>
-      <w:r>
-        <w:rPr>
-          <w:rFonts w:ascii="Times New Roman" w:eastAsia="Times New Roman" w:hAnsi="Times New Roman" w:cs="Times New Roman"/>
-          <w:kern w:val="0"/>
-          <w:sz w:val="24"/>
-          <w:szCs w:val="24"/>
-          <w:lang w:eastAsia="en-IE"/>
-          <w14:ligatures w14:val="none"/>
-        </w:rPr>
-        <w:t>DataFrame</w:t>
-      </w:r>
-      <w:proofErr w:type="spellEnd"/>
-      <w:r>
-        <w:rPr>
-          <w:rFonts w:ascii="Times New Roman" w:eastAsia="Times New Roman" w:hAnsi="Times New Roman" w:cs="Times New Roman"/>
-          <w:kern w:val="0"/>
-          <w:sz w:val="24"/>
-          <w:szCs w:val="24"/>
-          <w:lang w:eastAsia="en-IE"/>
-          <w14:ligatures w14:val="none"/>
-        </w:rPr>
-        <w:t>. I will simplify the approach and ensure that the 'Price Sold' is calculated accurately for each day, without encountering indexing issues. Let me correct this and provide you with the updated dataset. ​​</w:t>
+        <w:t>I encountered another error due to an issue with setting values in the DataFrame. I will simplify the approach and ensure that the 'Price Sold' is calculated accurately for each day, without encountering indexing issues. Let me correct this and provide you with the updated dataset. ​​</w:t>
       </w:r>
     </w:p>
     <w:p>
@@ -2449,6 +1994,7 @@
           <w:lang w:eastAsia="en-IE"/>
           <w14:ligatures w14:val="none"/>
         </w:rPr>
+        <w:lastRenderedPageBreak/>
         <w:t>If everything looks good, I can proceed to save this updated dataset as a CSV file for you to download. Let me know if you'd like me to proceed or make any further adjustments! ​​</w:t>
       </w:r>
     </w:p>
@@ -2573,22 +2119,8 @@
           <w:lang w:eastAsia="en-IE"/>
           <w14:ligatures w14:val="none"/>
         </w:rPr>
-        <w:lastRenderedPageBreak/>
-        <w:t xml:space="preserve">instead of changing the 'price sold' for each day of the month, please do the calculation only on the changes of the 'Date' field, not the 'Date of </w:t>
-      </w:r>
-      <w:proofErr w:type="gramStart"/>
-      <w:r>
-        <w:rPr>
-          <w:rFonts w:ascii="Times New Roman" w:eastAsia="Times New Roman" w:hAnsi="Times New Roman" w:cs="Times New Roman"/>
-          <w:kern w:val="0"/>
-          <w:sz w:val="24"/>
-          <w:szCs w:val="24"/>
-          <w:lang w:eastAsia="en-IE"/>
-          <w14:ligatures w14:val="none"/>
-        </w:rPr>
-        <w:t>Sale'</w:t>
-      </w:r>
-      <w:proofErr w:type="gramEnd"/>
+        <w:t>instead of changing the 'price sold' for each day of the month, please do the calculation only on the changes of the 'Date' field, not the 'Date of Sale'</w:t>
+      </w:r>
     </w:p>
     <w:p>
       <w:pPr>
@@ -2853,21 +2385,8 @@
           <w:lang w:eastAsia="en-IE"/>
           <w14:ligatures w14:val="none"/>
         </w:rPr>
-        <w:t xml:space="preserve">download </w:t>
-      </w:r>
-      <w:proofErr w:type="gramStart"/>
-      <w:r>
-        <w:rPr>
-          <w:rFonts w:ascii="Times New Roman" w:eastAsia="Times New Roman" w:hAnsi="Times New Roman" w:cs="Times New Roman"/>
-          <w:kern w:val="0"/>
-          <w:sz w:val="24"/>
-          <w:szCs w:val="24"/>
-          <w:lang w:eastAsia="en-IE"/>
-          <w14:ligatures w14:val="none"/>
-        </w:rPr>
-        <w:t>csv</w:t>
-      </w:r>
-      <w:proofErr w:type="gramEnd"/>
+        <w:t>download csv</w:t>
+      </w:r>
     </w:p>
     <w:p>
       <w:pPr>
@@ -2979,33 +2498,7 @@
           <w:lang w:eastAsia="en-IE"/>
           <w14:ligatures w14:val="none"/>
         </w:rPr>
-        <w:t xml:space="preserve">Download Final </w:t>
-      </w:r>
-      <w:proofErr w:type="spellStart"/>
-      <w:r>
-        <w:rPr>
-          <w:rFonts w:ascii="Times New Roman" w:eastAsia="Times New Roman" w:hAnsi="Times New Roman" w:cs="Times New Roman"/>
-          <w:kern w:val="0"/>
-          <w:sz w:val="24"/>
-          <w:szCs w:val="24"/>
-          <w:bdr w:val="single" w:sz="2" w:space="0" w:color="E3E3E3" w:frame="1"/>
-          <w:lang w:eastAsia="en-IE"/>
-          <w14:ligatures w14:val="none"/>
-        </w:rPr>
-        <w:t>Product_Store_Economic</w:t>
-      </w:r>
-      <w:proofErr w:type="spellEnd"/>
-      <w:r>
-        <w:rPr>
-          <w:rFonts w:ascii="Times New Roman" w:eastAsia="Times New Roman" w:hAnsi="Times New Roman" w:cs="Times New Roman"/>
-          <w:kern w:val="0"/>
-          <w:sz w:val="24"/>
-          <w:szCs w:val="24"/>
-          <w:bdr w:val="single" w:sz="2" w:space="0" w:color="E3E3E3" w:frame="1"/>
-          <w:lang w:eastAsia="en-IE"/>
-          <w14:ligatures w14:val="none"/>
-        </w:rPr>
-        <w:t xml:space="preserve"> Data.csv</w:t>
+        <w:t>Download Final Product_Store_Economic Data.csv</w:t>
       </w:r>
       <w:r>
         <w:rPr>
@@ -3330,33 +2823,7 @@
           <w:lang w:eastAsia="en-IE"/>
           <w14:ligatures w14:val="none"/>
         </w:rPr>
-        <w:t>(Units Sold×Inflation Rate/</w:t>
-      </w:r>
-      <w:proofErr w:type="gramStart"/>
-      <w:r>
-        <w:rPr>
-          <w:rFonts w:ascii="Times New Roman" w:eastAsia="Times New Roman" w:hAnsi="Times New Roman" w:cs="Times New Roman"/>
-          <w:kern w:val="0"/>
-          <w:sz w:val="29"/>
-          <w:szCs w:val="29"/>
-          <w:bdr w:val="none" w:sz="0" w:space="0" w:color="auto" w:frame="1"/>
-          <w:lang w:eastAsia="en-IE"/>
-          <w14:ligatures w14:val="none"/>
-        </w:rPr>
-        <w:t>100)+</w:t>
-      </w:r>
-      <w:proofErr w:type="gramEnd"/>
-      <w:r>
-        <w:rPr>
-          <w:rFonts w:ascii="Times New Roman" w:eastAsia="Times New Roman" w:hAnsi="Times New Roman" w:cs="Times New Roman"/>
-          <w:kern w:val="0"/>
-          <w:sz w:val="29"/>
-          <w:szCs w:val="29"/>
-          <w:bdr w:val="none" w:sz="0" w:space="0" w:color="auto" w:frame="1"/>
-          <w:lang w:eastAsia="en-IE"/>
-          <w14:ligatures w14:val="none"/>
-        </w:rPr>
-        <w:t>Units Sold</w:t>
+        <w:t>(Units Sold×Inflation Rate/100)+Units Sold</w:t>
       </w:r>
       <w:r>
         <w:rPr>
@@ -3439,6 +2906,7 @@
           <w:lang w:eastAsia="en-IE"/>
           <w14:ligatures w14:val="none"/>
         </w:rPr>
+        <w:lastRenderedPageBreak/>
         <w:t>The 'Units Sold' column has been successfully added to the dataset, starting with random initial values between 10 and 30, and updating monthly based on the inflation rate for each product in each store. This update occurs at the beginning of each new month as specified.</w:t>
       </w:r>
     </w:p>
@@ -3494,7 +2962,6 @@
           <w:lang w:eastAsia="en-IE"/>
           <w14:ligatures w14:val="none"/>
         </w:rPr>
-        <w:lastRenderedPageBreak/>
         <w:drawing>
           <wp:inline distT="0" distB="0" distL="0" distR="0" wp14:anchorId="35DF1C43" wp14:editId="17EDE13E">
             <wp:extent cx="228600" cy="228600"/>
@@ -3594,21 +3061,8 @@
           <w:lang w:eastAsia="en-IE"/>
           <w14:ligatures w14:val="none"/>
         </w:rPr>
-        <w:t xml:space="preserve">download </w:t>
-      </w:r>
-      <w:proofErr w:type="gramStart"/>
-      <w:r>
-        <w:rPr>
-          <w:rFonts w:ascii="Times New Roman" w:eastAsia="Times New Roman" w:hAnsi="Times New Roman" w:cs="Times New Roman"/>
-          <w:kern w:val="0"/>
-          <w:sz w:val="24"/>
-          <w:szCs w:val="24"/>
-          <w:lang w:eastAsia="en-IE"/>
-          <w14:ligatures w14:val="none"/>
-        </w:rPr>
-        <w:t>csv</w:t>
-      </w:r>
-      <w:proofErr w:type="gramEnd"/>
+        <w:t>download csv</w:t>
+      </w:r>
     </w:p>
     <w:p>
       <w:pPr>
@@ -3720,33 +3174,7 @@
           <w:lang w:eastAsia="en-IE"/>
           <w14:ligatures w14:val="none"/>
         </w:rPr>
-        <w:t xml:space="preserve">Download Final </w:t>
-      </w:r>
-      <w:proofErr w:type="spellStart"/>
-      <w:r>
-        <w:rPr>
-          <w:rFonts w:ascii="Times New Roman" w:eastAsia="Times New Roman" w:hAnsi="Times New Roman" w:cs="Times New Roman"/>
-          <w:kern w:val="0"/>
-          <w:sz w:val="24"/>
-          <w:szCs w:val="24"/>
-          <w:bdr w:val="single" w:sz="2" w:space="0" w:color="E3E3E3" w:frame="1"/>
-          <w:lang w:eastAsia="en-IE"/>
-          <w14:ligatures w14:val="none"/>
-        </w:rPr>
-        <w:t>Product_Store_Economic</w:t>
-      </w:r>
-      <w:proofErr w:type="spellEnd"/>
-      <w:r>
-        <w:rPr>
-          <w:rFonts w:ascii="Times New Roman" w:eastAsia="Times New Roman" w:hAnsi="Times New Roman" w:cs="Times New Roman"/>
-          <w:kern w:val="0"/>
-          <w:sz w:val="24"/>
-          <w:szCs w:val="24"/>
-          <w:bdr w:val="single" w:sz="2" w:space="0" w:color="E3E3E3" w:frame="1"/>
-          <w:lang w:eastAsia="en-IE"/>
-          <w14:ligatures w14:val="none"/>
-        </w:rPr>
-        <w:t xml:space="preserve"> Data with Units Sold.csv</w:t>
+        <w:t>Download Final Product_Store_Economic Data with Units Sold.csv</w:t>
       </w:r>
       <w:r>
         <w:rPr>
@@ -4147,21 +3575,8 @@
           <w:lang w:eastAsia="en-IE"/>
           <w14:ligatures w14:val="none"/>
         </w:rPr>
-        <w:t xml:space="preserve">download </w:t>
-      </w:r>
-      <w:proofErr w:type="gramStart"/>
-      <w:r>
-        <w:rPr>
-          <w:rFonts w:ascii="Times New Roman" w:eastAsia="Times New Roman" w:hAnsi="Times New Roman" w:cs="Times New Roman"/>
-          <w:kern w:val="0"/>
-          <w:sz w:val="24"/>
-          <w:szCs w:val="24"/>
-          <w:lang w:eastAsia="en-IE"/>
-          <w14:ligatures w14:val="none"/>
-        </w:rPr>
-        <w:t>csv</w:t>
-      </w:r>
-      <w:proofErr w:type="gramEnd"/>
+        <w:t>download csv</w:t>
+      </w:r>
     </w:p>
     <w:p>
       <w:pPr>
@@ -4459,7 +3874,6 @@
           <w:lang w:eastAsia="en-IE"/>
           <w14:ligatures w14:val="none"/>
         </w:rPr>
-        <w:lastRenderedPageBreak/>
         <w:t>Complete_Sales_Data.csv</w:t>
       </w:r>
     </w:p>
@@ -4645,31 +4059,7 @@
           <w:lang w:eastAsia="en-IE"/>
           <w14:ligatures w14:val="none"/>
         </w:rPr>
-        <w:t xml:space="preserve">, and </w:t>
-      </w:r>
-      <w:proofErr w:type="gramStart"/>
-      <w:r>
-        <w:rPr>
-          <w:rFonts w:ascii="Segoe UI" w:eastAsia="Times New Roman" w:hAnsi="Segoe UI" w:cs="Segoe UI"/>
-          <w:kern w:val="0"/>
-          <w:sz w:val="21"/>
-          <w:szCs w:val="21"/>
-          <w:lang w:eastAsia="en-IE"/>
-          <w14:ligatures w14:val="none"/>
-        </w:rPr>
-        <w:t>take a look</w:t>
-      </w:r>
-      <w:proofErr w:type="gramEnd"/>
-      <w:r>
-        <w:rPr>
-          <w:rFonts w:ascii="Segoe UI" w:eastAsia="Times New Roman" w:hAnsi="Segoe UI" w:cs="Segoe UI"/>
-          <w:kern w:val="0"/>
-          <w:sz w:val="21"/>
-          <w:szCs w:val="21"/>
-          <w:lang w:eastAsia="en-IE"/>
-          <w14:ligatures w14:val="none"/>
-        </w:rPr>
-        <w:t xml:space="preserve"> at the first few rows to see what we're working with.</w:t>
+        <w:t>, and take a look at the first few rows to see what we're working with.</w:t>
       </w:r>
     </w:p>
     <w:p>
@@ -4862,24 +4252,8 @@
           <w:lang w:eastAsia="en-IE"/>
           <w14:ligatures w14:val="none"/>
         </w:rPr>
-        <w:t xml:space="preserve">Update the </w:t>
-      </w:r>
-      <w:proofErr w:type="spellStart"/>
-      <w:r>
-        <w:rPr>
-          <w:rFonts w:ascii="Segoe UI" w:eastAsia="Times New Roman" w:hAnsi="Segoe UI" w:cs="Segoe UI"/>
-          <w:b/>
-          <w:bCs/>
-          <w:kern w:val="0"/>
-          <w:sz w:val="21"/>
-          <w:szCs w:val="21"/>
-          <w:bdr w:val="single" w:sz="2" w:space="0" w:color="E3E3E3" w:frame="1"/>
-          <w:lang w:eastAsia="en-IE"/>
-          <w14:ligatures w14:val="none"/>
-        </w:rPr>
-        <w:t>DataFrame</w:t>
-      </w:r>
-      <w:proofErr w:type="spellEnd"/>
+        <w:t>Update the DataFrame</w:t>
+      </w:r>
       <w:r>
         <w:rPr>
           <w:rFonts w:ascii="Segoe UI" w:eastAsia="Times New Roman" w:hAnsi="Segoe UI" w:cs="Segoe UI"/>
@@ -5215,6 +4589,7 @@
           <w:lang w:eastAsia="en-IE"/>
           <w14:ligatures w14:val="none"/>
         </w:rPr>
+        <w:lastRenderedPageBreak/>
         <w:t>Would you like me to save this updated dataset to a new CSV file for you, or is there anything else you need assistance with regarding this data? ​</w:t>
       </w:r>
     </w:p>

</xml_diff>